<commit_message>
stats 2 hw 2
</commit_message>
<xml_diff>
--- a/Stats 2/Homework/HW2/Pre Live Session Unit 2 Assignment Sean Kennedy.docx
+++ b/Stats 2/Homework/HW2/Pre Live Session Unit 2 Assignment Sean Kennedy.docx
@@ -228,13 +228,7 @@
         <w:rPr>
           <w:color w:val="5B9BD5" w:themeColor="accent1"/>
         </w:rPr>
-        <w:t>6977</w:t>
-      </w:r>
-      <w:r>
-        <w:rPr>
-          <w:color w:val="5B9BD5" w:themeColor="accent1"/>
-        </w:rPr>
-        <w:t xml:space="preserve">/ </w:t>
+        <w:t xml:space="preserve">6977/ </w:t>
       </w:r>
       <w:r>
         <w:rPr>
@@ -246,19 +240,7 @@
         <w:rPr>
           <w:color w:val="5B9BD5" w:themeColor="accent1"/>
         </w:rPr>
-        <w:t>5804</w:t>
-      </w:r>
-      <w:r>
-        <w:rPr>
-          <w:color w:val="5B9BD5" w:themeColor="accent1"/>
-        </w:rPr>
-        <w:t xml:space="preserve"> for M</w:t>
-      </w:r>
-      <w:r>
-        <w:rPr>
-          <w:color w:val="5B9BD5" w:themeColor="accent1"/>
-        </w:rPr>
-        <w:t>2</w:t>
+        <w:t>5804 for M2</w:t>
       </w:r>
     </w:p>
     <w:p>
@@ -434,25 +416,27 @@
         <w:rPr>
           <w:color w:val="5B9BD5" w:themeColor="accent1"/>
         </w:rPr>
-        <w:t>=</w:t>
-      </w:r>
+        <w:t xml:space="preserve">= </w:t>
+      </w:r>
+      <w:r>
+        <w:rPr>
+          <w:color w:val="5B9BD5" w:themeColor="accent1"/>
+        </w:rPr>
+        <w:t>.</w:t>
+      </w:r>
+      <w:r>
+        <w:rPr>
+          <w:color w:val="5B9BD5" w:themeColor="accent1"/>
+        </w:rPr>
+        <w:t>6977</w:t>
+      </w:r>
+      <w:bookmarkStart w:id="0" w:name="_GoBack"/>
+      <w:bookmarkEnd w:id="0"/>
       <w:r>
         <w:rPr>
           <w:color w:val="5B9BD5" w:themeColor="accent1"/>
         </w:rPr>
         <w:t xml:space="preserve"> </w:t>
-      </w:r>
-      <w:r>
-        <w:rPr>
-          <w:color w:val="5B9BD5" w:themeColor="accent1"/>
-        </w:rPr>
-        <w:t>.</w:t>
-      </w:r>
-      <w:r>
-        <w:rPr>
-          <w:color w:val="5B9BD5" w:themeColor="accent1"/>
-        </w:rPr>
-        <w:t xml:space="preserve">6977/ </w:t>
       </w:r>
       <w:r>
         <w:rPr>
@@ -535,15 +519,7 @@
         </w:numPr>
       </w:pPr>
       <w:r>
-        <w:t xml:space="preserve">Suppose now that I told you that </w:t>
-      </w:r>
-      <w:proofErr w:type="gramStart"/>
-      <w:r>
-        <w:t>all of</w:t>
-      </w:r>
-      <w:proofErr w:type="gramEnd"/>
-      <w:r>
-        <w:t xml:space="preserve"> the predictors with generic names are just a bunch of random numbers, how does that piece of information potentially change your feeling on whether it matters or not to do feature selection.</w:t>
+        <w:t>Suppose now that I told you that all of the predictors with generic names are just a bunch of random numbers, how does that piece of information potentially change your feeling on whether it matters or not to do feature selection.</w:t>
       </w:r>
     </w:p>
     <w:p>
@@ -656,15 +632,7 @@
       </w:r>
       <w:proofErr w:type="spellEnd"/>
       <w:r>
-        <w:t xml:space="preserve"> the ASE test performance </w:t>
-      </w:r>
-      <w:proofErr w:type="gramStart"/>
-      <w:r>
-        <w:t>pretty well</w:t>
-      </w:r>
-      <w:proofErr w:type="gramEnd"/>
-      <w:r>
-        <w:t>?</w:t>
+        <w:t xml:space="preserve"> the ASE test performance pretty well?</w:t>
       </w:r>
     </w:p>
     <w:p>
@@ -711,50 +679,28 @@
       </w:r>
       <w:proofErr w:type="spellEnd"/>
       <w:r>
-        <w:t xml:space="preserve"> rather than CV press, how good would you feel about the predictions you made with that </w:t>
-      </w:r>
-      <w:proofErr w:type="gramStart"/>
-      <w:r>
-        <w:t>particular model</w:t>
-      </w:r>
-      <w:proofErr w:type="gramEnd"/>
-      <w:r>
-        <w:t>?</w:t>
-      </w:r>
-    </w:p>
-    <w:p>
-      <w:pPr>
-        <w:pStyle w:val="ListParagraph"/>
-        <w:ind w:left="1440"/>
-      </w:pPr>
-    </w:p>
-    <w:p>
-      <w:pPr>
-        <w:pStyle w:val="ListParagraph"/>
-        <w:ind w:left="1440"/>
-        <w:rPr>
-          <w:color w:val="5B9BD5" w:themeColor="accent1"/>
-        </w:rPr>
-      </w:pPr>
-      <w:r>
-        <w:rPr>
-          <w:color w:val="5B9BD5" w:themeColor="accent1"/>
-        </w:rPr>
-        <w:t xml:space="preserve">Not very good…. </w:t>
-      </w:r>
-      <w:proofErr w:type="gramStart"/>
-      <w:r>
-        <w:rPr>
-          <w:color w:val="5B9BD5" w:themeColor="accent1"/>
-        </w:rPr>
-        <w:t>In all likelihood</w:t>
-      </w:r>
-      <w:proofErr w:type="gramEnd"/>
-      <w:r>
-        <w:rPr>
-          <w:color w:val="5B9BD5" w:themeColor="accent1"/>
-        </w:rPr>
-        <w:t xml:space="preserve">, that model includes all the parameters since its peak is at step 30. </w:t>
+        <w:t xml:space="preserve"> rather than CV press, how good would you feel about the predictions you made with that particular model?</w:t>
+      </w:r>
+    </w:p>
+    <w:p>
+      <w:pPr>
+        <w:pStyle w:val="ListParagraph"/>
+        <w:ind w:left="1440"/>
+      </w:pPr>
+    </w:p>
+    <w:p>
+      <w:pPr>
+        <w:pStyle w:val="ListParagraph"/>
+        <w:ind w:left="1440"/>
+        <w:rPr>
+          <w:color w:val="5B9BD5" w:themeColor="accent1"/>
+        </w:rPr>
+      </w:pPr>
+      <w:r>
+        <w:rPr>
+          <w:color w:val="5B9BD5" w:themeColor="accent1"/>
+        </w:rPr>
+        <w:t xml:space="preserve">Not very good…. In all likelihood, that model includes all the parameters since its peak is at step 30. </w:t>
       </w:r>
     </w:p>
     <w:p>
@@ -773,8 +719,6 @@
       <w:r>
         <w:t>models we ran are not directly comparable?</w:t>
       </w:r>
-      <w:bookmarkStart w:id="0" w:name="_GoBack"/>
-      <w:bookmarkEnd w:id="0"/>
     </w:p>
     <w:p/>
     <w:sectPr>
@@ -993,7 +937,7 @@
       </w:pPr>
     </w:pPrDefault>
   </w:docDefaults>
-  <w:latentStyles w:defLockedState="0" w:defUIPriority="99" w:defSemiHidden="0" w:defUnhideWhenUsed="0" w:defQFormat="0" w:count="376">
+  <w:latentStyles w:defLockedState="0" w:defUIPriority="99" w:defSemiHidden="0" w:defUnhideWhenUsed="0" w:defQFormat="0" w:count="377">
     <w:lsdException w:name="Normal" w:uiPriority="0" w:qFormat="1"/>
     <w:lsdException w:name="heading 1" w:uiPriority="9" w:qFormat="1"/>
     <w:lsdException w:name="heading 2" w:semiHidden="1" w:uiPriority="9" w:unhideWhenUsed="1" w:qFormat="1"/>
@@ -1141,11 +1085,12 @@
     <w:lsdException w:name="Table Contemporary" w:semiHidden="1" w:unhideWhenUsed="1"/>
     <w:lsdException w:name="Table Elegant" w:semiHidden="1" w:unhideWhenUsed="1"/>
     <w:lsdException w:name="Table Professional" w:semiHidden="1" w:unhideWhenUsed="1"/>
+    <w:lsdException w:name="Table Subtle 1" w:semiHidden="1" w:unhideWhenUsed="1"/>
     <w:lsdException w:name="Table Subtle 2" w:semiHidden="1" w:unhideWhenUsed="1"/>
     <w:lsdException w:name="Table Web 1" w:semiHidden="1" w:unhideWhenUsed="1"/>
+    <w:lsdException w:name="Table Web 2" w:semiHidden="1" w:unhideWhenUsed="1"/>
     <w:lsdException w:name="Balloon Text" w:semiHidden="1" w:unhideWhenUsed="1"/>
     <w:lsdException w:name="Table Grid" w:uiPriority="39"/>
-    <w:lsdException w:name="Table Theme" w:semiHidden="1" w:unhideWhenUsed="1"/>
     <w:lsdException w:name="Placeholder Text" w:semiHidden="1"/>
     <w:lsdException w:name="No Spacing" w:uiPriority="1" w:qFormat="1"/>
     <w:lsdException w:name="Light Shading" w:uiPriority="60"/>
@@ -1366,6 +1311,7 @@
     <w:lsdException w:name="Hashtag" w:semiHidden="1" w:unhideWhenUsed="1"/>
     <w:lsdException w:name="Unresolved Mention" w:semiHidden="1" w:unhideWhenUsed="1"/>
     <w:lsdException w:name="Smart Link" w:semiHidden="1" w:unhideWhenUsed="1"/>
+    <w:lsdException w:name="Smart Link Error" w:semiHidden="1" w:unhideWhenUsed="1"/>
   </w:latentStyles>
   <w:style w:type="paragraph" w:default="1" w:styleId="Normal">
     <w:name w:val="Normal"/>

</xml_diff>